<commit_message>
docs(fase 1): corrección de archivos 1.1 y 1.2 Valeria Capetillo
</commit_message>
<xml_diff>
--- a/Fase 1/Evidencias Individuales/Valeria_Capetillo_1.1_APT122_AutoevaluacionCompetenciasFase1.docx
+++ b/Fase 1/Evidencias Individuales/Valeria_Capetillo_1.1_APT122_AutoevaluacionCompetenciasFase1.docx
@@ -4,53 +4,23 @@
   <w:body>
     <w:p>
       <w:pPr>
-        <w:pStyle w:val="Ttulo3"/>
-        <w:rPr>
-          <w:color w:val="2E74B5" w:themeColor="accent1" w:themeShade="BF"/>
-          <w:sz w:val="26"/>
-          <w:szCs w:val="26"/>
-        </w:rPr>
+        <w:pStyle w:val="Ttulo1"/>
       </w:pPr>
       <w:bookmarkStart w:id="0" w:name="_Toc94815000"/>
       <w:r>
-        <w:rPr>
-          <w:color w:val="2E74B5" w:themeColor="accent1" w:themeShade="BF"/>
-          <w:sz w:val="26"/>
-          <w:szCs w:val="26"/>
-        </w:rPr>
         <w:t>Pauta d</w:t>
       </w:r>
       <w:r>
-        <w:rPr>
-          <w:color w:val="2E74B5" w:themeColor="accent1" w:themeShade="BF"/>
-          <w:sz w:val="26"/>
-          <w:szCs w:val="26"/>
-        </w:rPr>
         <w:t>e</w:t>
       </w:r>
       <w:r>
-        <w:rPr>
-          <w:color w:val="2E74B5" w:themeColor="accent1" w:themeShade="BF"/>
-          <w:sz w:val="26"/>
-          <w:szCs w:val="26"/>
-        </w:rPr>
         <w:t xml:space="preserve"> Autoevaluación d</w:t>
       </w:r>
       <w:r>
-        <w:rPr>
-          <w:color w:val="2E74B5" w:themeColor="accent1" w:themeShade="BF"/>
-          <w:sz w:val="26"/>
-          <w:szCs w:val="26"/>
-        </w:rPr>
         <w:t>e Competencias</w:t>
       </w:r>
       <w:bookmarkEnd w:id="0"/>
       <w:r>
-        <w:rPr>
-          <w:color w:val="2E74B5" w:themeColor="accent1" w:themeShade="BF"/>
-          <w:sz w:val="26"/>
-          <w:szCs w:val="26"/>
-        </w:rPr>
         <w:t xml:space="preserve"> </w:t>
       </w:r>
     </w:p>
@@ -179,7 +149,7 @@
         </w:numPr>
         <w:jc w:val="both"/>
         <w:rPr>
-          <w:rFonts w:eastAsiaTheme="majorEastAsia"/>
+          <w:rFonts w:asciiTheme="majorHAnsi" w:eastAsiaTheme="majorEastAsia" w:hAnsiTheme="majorHAnsi" w:cstheme="majorHAnsi"/>
           <w:color w:val="767171" w:themeColor="background2" w:themeShade="80"/>
           <w:sz w:val="24"/>
           <w:szCs w:val="24"/>
@@ -187,7 +157,7 @@
       </w:pPr>
       <w:r>
         <w:rPr>
-          <w:rFonts w:eastAsiaTheme="majorEastAsia"/>
+          <w:rFonts w:asciiTheme="majorHAnsi" w:eastAsiaTheme="majorEastAsia" w:hAnsiTheme="majorHAnsi" w:cstheme="majorHAnsi"/>
           <w:sz w:val="24"/>
           <w:szCs w:val="24"/>
         </w:rPr>
@@ -196,7 +166,7 @@
       <w:proofErr w:type="gramStart"/>
       <w:r>
         <w:rPr>
-          <w:rFonts w:eastAsiaTheme="majorEastAsia"/>
+          <w:rFonts w:asciiTheme="majorHAnsi" w:eastAsiaTheme="majorEastAsia" w:hAnsiTheme="majorHAnsi" w:cstheme="majorHAnsi"/>
           <w:sz w:val="24"/>
           <w:szCs w:val="24"/>
         </w:rPr>
@@ -205,7 +175,7 @@
       <w:proofErr w:type="gramEnd"/>
       <w:r>
         <w:rPr>
-          <w:rFonts w:eastAsiaTheme="majorEastAsia"/>
+          <w:rFonts w:asciiTheme="majorHAnsi" w:eastAsiaTheme="majorEastAsia" w:hAnsiTheme="majorHAnsi" w:cstheme="majorHAnsi"/>
           <w:sz w:val="24"/>
           <w:szCs w:val="24"/>
         </w:rPr>
@@ -221,7 +191,7 @@
         </w:numPr>
         <w:jc w:val="both"/>
         <w:rPr>
-          <w:rFonts w:eastAsiaTheme="majorEastAsia"/>
+          <w:rFonts w:asciiTheme="majorHAnsi" w:eastAsiaTheme="majorEastAsia" w:hAnsiTheme="majorHAnsi" w:cstheme="majorHAnsi"/>
           <w:color w:val="767171" w:themeColor="background2" w:themeShade="80"/>
           <w:sz w:val="24"/>
           <w:szCs w:val="24"/>
@@ -229,7 +199,7 @@
       </w:pPr>
       <w:r>
         <w:rPr>
-          <w:rFonts w:eastAsiaTheme="majorEastAsia"/>
+          <w:rFonts w:asciiTheme="majorHAnsi" w:eastAsiaTheme="majorEastAsia" w:hAnsiTheme="majorHAnsi" w:cstheme="majorHAnsi"/>
           <w:sz w:val="24"/>
           <w:szCs w:val="24"/>
         </w:rPr>
@@ -241,6 +211,9 @@
         <w:pStyle w:val="Prrafodelista"/>
         <w:ind w:left="435"/>
         <w:jc w:val="both"/>
+        <w:rPr>
+          <w:rFonts w:asciiTheme="majorHAnsi" w:hAnsiTheme="majorHAnsi" w:cstheme="majorHAnsi"/>
+        </w:rPr>
       </w:pPr>
     </w:p>
     <w:tbl>
@@ -272,12 +245,14 @@
             <w:pPr>
               <w:jc w:val="center"/>
               <w:rPr>
+                <w:rFonts w:asciiTheme="majorHAnsi" w:hAnsiTheme="majorHAnsi" w:cstheme="majorHAnsi"/>
                 <w:b/>
                 <w:bCs/>
               </w:rPr>
             </w:pPr>
             <w:r>
               <w:rPr>
+                <w:rFonts w:asciiTheme="majorHAnsi" w:hAnsiTheme="majorHAnsi" w:cstheme="majorHAnsi"/>
                 <w:b/>
                 <w:bCs/>
               </w:rPr>
@@ -293,12 +268,14 @@
             <w:pPr>
               <w:jc w:val="center"/>
               <w:rPr>
+                <w:rFonts w:asciiTheme="majorHAnsi" w:hAnsiTheme="majorHAnsi" w:cstheme="majorHAnsi"/>
                 <w:b/>
                 <w:bCs/>
               </w:rPr>
             </w:pPr>
             <w:r>
               <w:rPr>
+                <w:rFonts w:asciiTheme="majorHAnsi" w:hAnsiTheme="majorHAnsi" w:cstheme="majorHAnsi"/>
                 <w:b/>
                 <w:bCs/>
               </w:rPr>
@@ -319,13 +296,13 @@
             <w:pPr>
               <w:pStyle w:val="Default"/>
               <w:rPr>
-                <w:rFonts w:asciiTheme="minorHAnsi" w:eastAsiaTheme="majorEastAsia" w:hAnsiTheme="minorHAnsi" w:cstheme="minorBidi"/>
+                <w:rFonts w:asciiTheme="majorHAnsi" w:eastAsiaTheme="majorEastAsia" w:hAnsiTheme="majorHAnsi" w:cstheme="majorHAnsi"/>
                 <w:color w:val="767171" w:themeColor="background2" w:themeShade="80"/>
               </w:rPr>
             </w:pPr>
             <w:r>
               <w:rPr>
-                <w:rFonts w:asciiTheme="minorHAnsi" w:eastAsiaTheme="majorEastAsia" w:hAnsiTheme="minorHAnsi" w:cstheme="minorBidi"/>
+                <w:rFonts w:asciiTheme="majorHAnsi" w:eastAsiaTheme="majorEastAsia" w:hAnsiTheme="majorHAnsi" w:cstheme="majorHAnsi"/>
                 <w:color w:val="auto"/>
               </w:rPr>
               <w:t>Excelente Dominio (ED)</w:t>
@@ -339,7 +316,7 @@
           <w:p>
             <w:pPr>
               <w:rPr>
-                <w:rFonts w:eastAsiaTheme="majorEastAsia"/>
+                <w:rFonts w:asciiTheme="majorHAnsi" w:eastAsiaTheme="majorEastAsia" w:hAnsiTheme="majorHAnsi" w:cstheme="majorHAnsi"/>
                 <w:color w:val="767171" w:themeColor="background2" w:themeShade="80"/>
                 <w:sz w:val="24"/>
                 <w:szCs w:val="24"/>
@@ -347,7 +324,7 @@
             </w:pPr>
             <w:r>
               <w:rPr>
-                <w:rFonts w:eastAsiaTheme="majorEastAsia"/>
+                <w:rFonts w:asciiTheme="majorHAnsi" w:eastAsiaTheme="majorEastAsia" w:hAnsiTheme="majorHAnsi" w:cstheme="majorHAnsi"/>
                 <w:sz w:val="24"/>
                 <w:szCs w:val="24"/>
               </w:rPr>
@@ -368,13 +345,13 @@
             <w:pPr>
               <w:pStyle w:val="Default"/>
               <w:rPr>
-                <w:rFonts w:asciiTheme="minorHAnsi" w:eastAsiaTheme="majorEastAsia" w:hAnsiTheme="minorHAnsi" w:cstheme="minorBidi"/>
+                <w:rFonts w:asciiTheme="majorHAnsi" w:eastAsiaTheme="majorEastAsia" w:hAnsiTheme="majorHAnsi" w:cstheme="majorHAnsi"/>
                 <w:color w:val="767171" w:themeColor="background2" w:themeShade="80"/>
               </w:rPr>
             </w:pPr>
             <w:r>
               <w:rPr>
-                <w:rFonts w:asciiTheme="minorHAnsi" w:eastAsiaTheme="majorEastAsia" w:hAnsiTheme="minorHAnsi" w:cstheme="minorBidi"/>
+                <w:rFonts w:asciiTheme="majorHAnsi" w:eastAsiaTheme="majorEastAsia" w:hAnsiTheme="majorHAnsi" w:cstheme="majorHAnsi"/>
                 <w:color w:val="auto"/>
               </w:rPr>
               <w:t xml:space="preserve">Alto Dominio (AD) </w:t>
@@ -388,7 +365,7 @@
           <w:p>
             <w:pPr>
               <w:rPr>
-                <w:rFonts w:eastAsiaTheme="majorEastAsia"/>
+                <w:rFonts w:asciiTheme="majorHAnsi" w:eastAsiaTheme="majorEastAsia" w:hAnsiTheme="majorHAnsi" w:cstheme="majorHAnsi"/>
                 <w:color w:val="767171" w:themeColor="background2" w:themeShade="80"/>
                 <w:sz w:val="24"/>
                 <w:szCs w:val="24"/>
@@ -396,7 +373,7 @@
             </w:pPr>
             <w:r>
               <w:rPr>
-                <w:rFonts w:eastAsiaTheme="majorEastAsia"/>
+                <w:rFonts w:asciiTheme="majorHAnsi" w:eastAsiaTheme="majorEastAsia" w:hAnsiTheme="majorHAnsi" w:cstheme="majorHAnsi"/>
                 <w:sz w:val="24"/>
                 <w:szCs w:val="24"/>
               </w:rPr>
@@ -417,13 +394,13 @@
             <w:pPr>
               <w:pStyle w:val="Default"/>
               <w:rPr>
-                <w:rFonts w:asciiTheme="minorHAnsi" w:eastAsiaTheme="majorEastAsia" w:hAnsiTheme="minorHAnsi" w:cstheme="minorBidi"/>
+                <w:rFonts w:asciiTheme="majorHAnsi" w:eastAsiaTheme="majorEastAsia" w:hAnsiTheme="majorHAnsi" w:cstheme="majorHAnsi"/>
                 <w:color w:val="767171" w:themeColor="background2" w:themeShade="80"/>
               </w:rPr>
             </w:pPr>
             <w:r>
               <w:rPr>
-                <w:rFonts w:asciiTheme="minorHAnsi" w:eastAsiaTheme="majorEastAsia" w:hAnsiTheme="minorHAnsi" w:cstheme="minorBidi"/>
+                <w:rFonts w:asciiTheme="majorHAnsi" w:eastAsiaTheme="majorEastAsia" w:hAnsiTheme="majorHAnsi" w:cstheme="majorHAnsi"/>
                 <w:color w:val="auto"/>
               </w:rPr>
               <w:t xml:space="preserve">Dominio Aceptable (DA) </w:t>
@@ -437,7 +414,7 @@
           <w:p>
             <w:pPr>
               <w:rPr>
-                <w:rFonts w:eastAsiaTheme="majorEastAsia"/>
+                <w:rFonts w:asciiTheme="majorHAnsi" w:eastAsiaTheme="majorEastAsia" w:hAnsiTheme="majorHAnsi" w:cstheme="majorHAnsi"/>
                 <w:color w:val="767171" w:themeColor="background2" w:themeShade="80"/>
                 <w:sz w:val="24"/>
                 <w:szCs w:val="24"/>
@@ -445,7 +422,7 @@
             </w:pPr>
             <w:r>
               <w:rPr>
-                <w:rFonts w:eastAsiaTheme="majorEastAsia"/>
+                <w:rFonts w:asciiTheme="majorHAnsi" w:eastAsiaTheme="majorEastAsia" w:hAnsiTheme="majorHAnsi" w:cstheme="majorHAnsi"/>
                 <w:sz w:val="24"/>
                 <w:szCs w:val="24"/>
               </w:rPr>
@@ -463,13 +440,13 @@
             <w:pPr>
               <w:pStyle w:val="Default"/>
               <w:rPr>
-                <w:rFonts w:asciiTheme="minorHAnsi" w:eastAsiaTheme="majorEastAsia" w:hAnsiTheme="minorHAnsi" w:cstheme="minorBidi"/>
+                <w:rFonts w:asciiTheme="majorHAnsi" w:eastAsiaTheme="majorEastAsia" w:hAnsiTheme="majorHAnsi" w:cstheme="majorHAnsi"/>
                 <w:color w:val="767171" w:themeColor="background2" w:themeShade="80"/>
               </w:rPr>
             </w:pPr>
             <w:r>
               <w:rPr>
-                <w:rFonts w:asciiTheme="minorHAnsi" w:eastAsiaTheme="majorEastAsia" w:hAnsiTheme="minorHAnsi" w:cstheme="minorBidi"/>
+                <w:rFonts w:asciiTheme="majorHAnsi" w:eastAsiaTheme="majorEastAsia" w:hAnsiTheme="majorHAnsi" w:cstheme="majorHAnsi"/>
                 <w:color w:val="auto"/>
               </w:rPr>
               <w:t>Dominio insuficiente (DP)</w:t>
@@ -483,7 +460,7 @@
           <w:p>
             <w:pPr>
               <w:rPr>
-                <w:rFonts w:eastAsiaTheme="majorEastAsia"/>
+                <w:rFonts w:asciiTheme="majorHAnsi" w:eastAsiaTheme="majorEastAsia" w:hAnsiTheme="majorHAnsi" w:cstheme="majorHAnsi"/>
                 <w:color w:val="767171" w:themeColor="background2" w:themeShade="80"/>
                 <w:sz w:val="24"/>
                 <w:szCs w:val="24"/>
@@ -491,7 +468,7 @@
             </w:pPr>
             <w:r>
               <w:rPr>
-                <w:rFonts w:eastAsiaTheme="majorEastAsia"/>
+                <w:rFonts w:asciiTheme="majorHAnsi" w:eastAsiaTheme="majorEastAsia" w:hAnsiTheme="majorHAnsi" w:cstheme="majorHAnsi"/>
                 <w:sz w:val="24"/>
                 <w:szCs w:val="24"/>
               </w:rPr>
@@ -499,7 +476,7 @@
             </w:r>
             <w:r>
               <w:rPr>
-                <w:rFonts w:eastAsiaTheme="majorEastAsia"/>
+                <w:rFonts w:asciiTheme="majorHAnsi" w:eastAsiaTheme="majorEastAsia" w:hAnsiTheme="majorHAnsi" w:cstheme="majorHAnsi"/>
                 <w:sz w:val="24"/>
                 <w:szCs w:val="24"/>
               </w:rPr>
@@ -507,7 +484,7 @@
             </w:r>
             <w:r>
               <w:rPr>
-                <w:rFonts w:eastAsiaTheme="majorEastAsia"/>
+                <w:rFonts w:asciiTheme="majorHAnsi" w:eastAsiaTheme="majorEastAsia" w:hAnsiTheme="majorHAnsi" w:cstheme="majorHAnsi"/>
                 <w:sz w:val="24"/>
                 <w:szCs w:val="24"/>
               </w:rPr>
@@ -528,13 +505,13 @@
             <w:pPr>
               <w:pStyle w:val="Default"/>
               <w:rPr>
-                <w:rFonts w:asciiTheme="minorHAnsi" w:eastAsiaTheme="majorEastAsia" w:hAnsiTheme="minorHAnsi" w:cstheme="minorBidi"/>
+                <w:rFonts w:asciiTheme="majorHAnsi" w:eastAsiaTheme="majorEastAsia" w:hAnsiTheme="majorHAnsi" w:cstheme="majorHAnsi"/>
                 <w:color w:val="767171" w:themeColor="background2" w:themeShade="80"/>
               </w:rPr>
             </w:pPr>
             <w:r>
               <w:rPr>
-                <w:rFonts w:asciiTheme="minorHAnsi" w:eastAsiaTheme="majorEastAsia" w:hAnsiTheme="minorHAnsi" w:cstheme="minorBidi"/>
+                <w:rFonts w:asciiTheme="majorHAnsi" w:eastAsiaTheme="majorEastAsia" w:hAnsiTheme="majorHAnsi" w:cstheme="majorHAnsi"/>
                 <w:color w:val="auto"/>
               </w:rPr>
               <w:t>Dominio no logrado (DNL)</w:t>
@@ -549,27 +526,27 @@
             <w:pPr>
               <w:pStyle w:val="Default"/>
               <w:rPr>
-                <w:rFonts w:asciiTheme="minorHAnsi" w:eastAsiaTheme="majorEastAsia" w:hAnsiTheme="minorHAnsi" w:cstheme="minorBidi"/>
+                <w:rFonts w:asciiTheme="majorHAnsi" w:eastAsiaTheme="majorEastAsia" w:hAnsiTheme="majorHAnsi" w:cstheme="majorHAnsi"/>
                 <w:color w:val="767171" w:themeColor="background2" w:themeShade="80"/>
               </w:rPr>
             </w:pPr>
             <w:r>
               <w:rPr>
-                <w:rFonts w:asciiTheme="minorHAnsi" w:eastAsiaTheme="majorEastAsia" w:hAnsiTheme="minorHAnsi" w:cstheme="minorBidi"/>
+                <w:rFonts w:asciiTheme="majorHAnsi" w:eastAsiaTheme="majorEastAsia" w:hAnsiTheme="majorHAnsi" w:cstheme="majorHAnsi"/>
                 <w:color w:val="auto"/>
               </w:rPr>
               <w:t>Tengo un dominio no logrado de la competencia</w:t>
             </w:r>
             <w:r>
               <w:rPr>
-                <w:rFonts w:asciiTheme="minorHAnsi" w:eastAsiaTheme="majorEastAsia" w:hAnsiTheme="minorHAnsi" w:cstheme="minorBidi"/>
+                <w:rFonts w:asciiTheme="majorHAnsi" w:eastAsiaTheme="majorEastAsia" w:hAnsiTheme="majorHAnsi" w:cstheme="majorHAnsi"/>
                 <w:color w:val="auto"/>
               </w:rPr>
               <w:t>, no</w:t>
             </w:r>
             <w:r>
               <w:rPr>
-                <w:rFonts w:asciiTheme="minorHAnsi" w:eastAsiaTheme="majorEastAsia" w:hAnsiTheme="minorHAnsi" w:cstheme="minorBidi"/>
+                <w:rFonts w:asciiTheme="majorHAnsi" w:eastAsiaTheme="majorEastAsia" w:hAnsiTheme="majorHAnsi" w:cstheme="majorHAnsi"/>
                 <w:color w:val="auto"/>
               </w:rPr>
               <w:t xml:space="preserve"> manejo casi ningún aspecto de manera clara.</w:t>
@@ -583,6 +560,9 @@
         <w:pStyle w:val="Prrafodelista"/>
         <w:ind w:left="435"/>
         <w:jc w:val="both"/>
+        <w:rPr>
+          <w:rFonts w:asciiTheme="majorHAnsi" w:hAnsiTheme="majorHAnsi" w:cstheme="majorHAnsi"/>
+        </w:rPr>
       </w:pPr>
     </w:p>
     <w:p>
@@ -591,7 +571,7 @@
         <w:ind w:left="435"/>
         <w:jc w:val="both"/>
         <w:rPr>
-          <w:rFonts w:eastAsiaTheme="majorEastAsia"/>
+          <w:rFonts w:asciiTheme="majorHAnsi" w:eastAsiaTheme="majorEastAsia" w:hAnsiTheme="majorHAnsi" w:cstheme="majorHAnsi"/>
           <w:color w:val="767171" w:themeColor="background2" w:themeShade="80"/>
           <w:sz w:val="24"/>
           <w:szCs w:val="24"/>
@@ -607,7 +587,7 @@
         </w:numPr>
         <w:jc w:val="both"/>
         <w:rPr>
-          <w:rFonts w:eastAsiaTheme="majorEastAsia"/>
+          <w:rFonts w:asciiTheme="majorHAnsi" w:eastAsiaTheme="majorEastAsia" w:hAnsiTheme="majorHAnsi" w:cstheme="majorHAnsi"/>
           <w:color w:val="767171" w:themeColor="background2" w:themeShade="80"/>
           <w:sz w:val="24"/>
           <w:szCs w:val="24"/>
@@ -615,7 +595,7 @@
       </w:pPr>
       <w:r>
         <w:rPr>
-          <w:rFonts w:eastAsiaTheme="majorEastAsia"/>
+          <w:rFonts w:asciiTheme="majorHAnsi" w:eastAsiaTheme="majorEastAsia" w:hAnsiTheme="majorHAnsi" w:cstheme="majorHAnsi"/>
           <w:sz w:val="24"/>
           <w:szCs w:val="24"/>
         </w:rPr>
@@ -628,7 +608,7 @@
         <w:ind w:left="435"/>
         <w:jc w:val="both"/>
         <w:rPr>
-          <w:rFonts w:eastAsiaTheme="majorEastAsia"/>
+          <w:rFonts w:asciiTheme="majorHAnsi" w:eastAsiaTheme="majorEastAsia" w:hAnsiTheme="majorHAnsi" w:cstheme="majorHAnsi"/>
           <w:color w:val="767171" w:themeColor="background2" w:themeShade="80"/>
           <w:sz w:val="24"/>
           <w:szCs w:val="24"/>
@@ -641,7 +621,7 @@
         <w:ind w:left="435"/>
         <w:jc w:val="both"/>
         <w:rPr>
-          <w:rFonts w:eastAsiaTheme="majorEastAsia"/>
+          <w:rFonts w:asciiTheme="majorHAnsi" w:eastAsiaTheme="majorEastAsia" w:hAnsiTheme="majorHAnsi" w:cstheme="majorHAnsi"/>
           <w:color w:val="767171" w:themeColor="background2" w:themeShade="80"/>
           <w:sz w:val="24"/>
           <w:szCs w:val="24"/>
@@ -654,7 +634,7 @@
         <w:ind w:left="435"/>
         <w:jc w:val="both"/>
         <w:rPr>
-          <w:rFonts w:eastAsiaTheme="majorEastAsia"/>
+          <w:rFonts w:asciiTheme="majorHAnsi" w:eastAsiaTheme="majorEastAsia" w:hAnsiTheme="majorHAnsi" w:cstheme="majorHAnsi"/>
           <w:sz w:val="24"/>
           <w:szCs w:val="24"/>
         </w:rPr>
@@ -666,7 +646,7 @@
         <w:ind w:left="435"/>
         <w:jc w:val="both"/>
         <w:rPr>
-          <w:rFonts w:eastAsiaTheme="majorEastAsia"/>
+          <w:rFonts w:asciiTheme="majorHAnsi" w:eastAsiaTheme="majorEastAsia" w:hAnsiTheme="majorHAnsi" w:cstheme="majorHAnsi"/>
           <w:sz w:val="24"/>
           <w:szCs w:val="24"/>
         </w:rPr>
@@ -678,7 +658,7 @@
         <w:ind w:left="435"/>
         <w:jc w:val="both"/>
         <w:rPr>
-          <w:rFonts w:eastAsiaTheme="majorEastAsia"/>
+          <w:rFonts w:asciiTheme="majorHAnsi" w:eastAsiaTheme="majorEastAsia" w:hAnsiTheme="majorHAnsi" w:cstheme="majorHAnsi"/>
           <w:sz w:val="24"/>
           <w:szCs w:val="24"/>
         </w:rPr>
@@ -690,7 +670,7 @@
         <w:ind w:left="435"/>
         <w:jc w:val="both"/>
         <w:rPr>
-          <w:rFonts w:eastAsiaTheme="majorEastAsia"/>
+          <w:rFonts w:asciiTheme="majorHAnsi" w:eastAsiaTheme="majorEastAsia" w:hAnsiTheme="majorHAnsi" w:cstheme="majorHAnsi"/>
           <w:sz w:val="24"/>
           <w:szCs w:val="24"/>
         </w:rPr>
@@ -702,7 +682,7 @@
         <w:ind w:left="435"/>
         <w:jc w:val="both"/>
         <w:rPr>
-          <w:rFonts w:eastAsiaTheme="majorEastAsia"/>
+          <w:rFonts w:asciiTheme="majorHAnsi" w:eastAsiaTheme="majorEastAsia" w:hAnsiTheme="majorHAnsi" w:cstheme="majorHAnsi"/>
           <w:sz w:val="24"/>
           <w:szCs w:val="24"/>
         </w:rPr>
@@ -714,45 +694,7 @@
         <w:ind w:left="435"/>
         <w:jc w:val="both"/>
         <w:rPr>
-          <w:rFonts w:eastAsiaTheme="majorEastAsia"/>
-          <w:sz w:val="24"/>
-          <w:szCs w:val="24"/>
-        </w:rPr>
-      </w:pPr>
-    </w:p>
-    <w:p>
-      <w:pPr>
-        <w:pStyle w:val="Prrafodelista"/>
-        <w:ind w:left="435"/>
-        <w:jc w:val="both"/>
-        <w:rPr>
-          <w:rFonts w:eastAsiaTheme="majorEastAsia"/>
-          <w:sz w:val="24"/>
-          <w:szCs w:val="24"/>
-        </w:rPr>
-      </w:pPr>
-    </w:p>
-    <w:p>
-      <w:pPr>
-        <w:pStyle w:val="Prrafodelista"/>
-        <w:ind w:left="435"/>
-        <w:jc w:val="both"/>
-        <w:rPr>
-          <w:rFonts w:eastAsiaTheme="majorEastAsia"/>
-          <w:color w:val="767171" w:themeColor="background2" w:themeShade="80"/>
-          <w:sz w:val="24"/>
-          <w:szCs w:val="24"/>
-        </w:rPr>
-      </w:pPr>
-    </w:p>
-    <w:p>
-      <w:pPr>
-        <w:pStyle w:val="Prrafodelista"/>
-        <w:ind w:left="435"/>
-        <w:jc w:val="both"/>
-        <w:rPr>
-          <w:rFonts w:eastAsiaTheme="majorEastAsia"/>
-          <w:color w:val="767171" w:themeColor="background2" w:themeShade="80"/>
+          <w:rFonts w:asciiTheme="majorHAnsi" w:eastAsiaTheme="majorEastAsia" w:hAnsiTheme="majorHAnsi" w:cstheme="majorHAnsi"/>
           <w:sz w:val="24"/>
           <w:szCs w:val="24"/>
         </w:rPr>
@@ -780,22 +722,10 @@
           </w:tcPr>
           <w:p>
             <w:pPr>
-              <w:pStyle w:val="Prrafodelista"/>
-              <w:ind w:left="0"/>
               <w:jc w:val="center"/>
-              <w:rPr>
-                <w:rFonts w:eastAsiaTheme="majorEastAsia"/>
-                <w:color w:val="767171" w:themeColor="background2" w:themeShade="80"/>
-                <w:sz w:val="24"/>
-                <w:szCs w:val="24"/>
-              </w:rPr>
             </w:pPr>
             <w:r>
-              <w:rPr>
-                <w:rFonts w:eastAsiaTheme="majorEastAsia"/>
-                <w:sz w:val="24"/>
-                <w:szCs w:val="24"/>
-              </w:rPr>
+              <w:lastRenderedPageBreak/>
               <w:t>Escuela</w:t>
             </w:r>
           </w:p>
@@ -811,27 +741,7 @@
             <w:tcW w:w="5038" w:type="dxa"/>
           </w:tcPr>
           <w:p>
-            <w:pPr>
-              <w:pStyle w:val="Prrafodelista"/>
-              <w:ind w:left="0"/>
-              <w:jc w:val="both"/>
-              <w:rPr>
-                <w:rFonts w:eastAsiaTheme="majorEastAsia"/>
-                <w:b w:val="0"/>
-                <w:bCs w:val="0"/>
-                <w:color w:val="767171" w:themeColor="background2" w:themeShade="80"/>
-                <w:sz w:val="24"/>
-                <w:szCs w:val="24"/>
-              </w:rPr>
-            </w:pPr>
             <w:r>
-              <w:rPr>
-                <w:rFonts w:eastAsiaTheme="majorEastAsia"/>
-                <w:b w:val="0"/>
-                <w:bCs w:val="0"/>
-                <w:sz w:val="24"/>
-                <w:szCs w:val="24"/>
-              </w:rPr>
               <w:t>Nombre completo</w:t>
             </w:r>
           </w:p>
@@ -842,24 +752,10 @@
           </w:tcPr>
           <w:p>
             <w:pPr>
-              <w:pStyle w:val="Prrafodelista"/>
-              <w:ind w:left="0"/>
-              <w:jc w:val="both"/>
+              <w:jc w:val="center"/>
               <w:cnfStyle w:val="000000100000" w:firstRow="0" w:lastRow="0" w:firstColumn="0" w:lastColumn="0" w:oddVBand="0" w:evenVBand="0" w:oddHBand="1" w:evenHBand="0" w:firstRowFirstColumn="0" w:firstRowLastColumn="0" w:lastRowFirstColumn="0" w:lastRowLastColumn="0"/>
-              <w:rPr>
-                <w:rFonts w:eastAsiaTheme="majorEastAsia"/>
-                <w:color w:val="767171" w:themeColor="background2" w:themeShade="80"/>
-                <w:sz w:val="24"/>
-                <w:szCs w:val="24"/>
-              </w:rPr>
             </w:pPr>
             <w:r>
-              <w:rPr>
-                <w:rFonts w:eastAsiaTheme="majorEastAsia"/>
-                <w:color w:val="767171" w:themeColor="background2" w:themeShade="80"/>
-                <w:sz w:val="24"/>
-                <w:szCs w:val="24"/>
-              </w:rPr>
               <w:t>Valeria Capetillo</w:t>
             </w:r>
           </w:p>
@@ -872,27 +768,7 @@
             <w:tcW w:w="5038" w:type="dxa"/>
           </w:tcPr>
           <w:p>
-            <w:pPr>
-              <w:pStyle w:val="Prrafodelista"/>
-              <w:ind w:left="0"/>
-              <w:jc w:val="both"/>
-              <w:rPr>
-                <w:rFonts w:eastAsiaTheme="majorEastAsia"/>
-                <w:b w:val="0"/>
-                <w:bCs w:val="0"/>
-                <w:color w:val="767171" w:themeColor="background2" w:themeShade="80"/>
-                <w:sz w:val="24"/>
-                <w:szCs w:val="24"/>
-              </w:rPr>
-            </w:pPr>
             <w:r>
-              <w:rPr>
-                <w:rFonts w:eastAsiaTheme="majorEastAsia"/>
-                <w:b w:val="0"/>
-                <w:bCs w:val="0"/>
-                <w:sz w:val="24"/>
-                <w:szCs w:val="24"/>
-              </w:rPr>
               <w:t>Plan de Estudio</w:t>
             </w:r>
           </w:p>
@@ -903,24 +779,9 @@
           </w:tcPr>
           <w:p>
             <w:pPr>
-              <w:pStyle w:val="Prrafodelista"/>
-              <w:ind w:left="0"/>
-              <w:jc w:val="both"/>
               <w:cnfStyle w:val="000000000000" w:firstRow="0" w:lastRow="0" w:firstColumn="0" w:lastColumn="0" w:oddVBand="0" w:evenVBand="0" w:oddHBand="0" w:evenHBand="0" w:firstRowFirstColumn="0" w:firstRowLastColumn="0" w:lastRowFirstColumn="0" w:lastRowLastColumn="0"/>
-              <w:rPr>
-                <w:rFonts w:eastAsiaTheme="majorEastAsia"/>
-                <w:color w:val="767171" w:themeColor="background2" w:themeShade="80"/>
-                <w:sz w:val="24"/>
-                <w:szCs w:val="24"/>
-              </w:rPr>
             </w:pPr>
             <w:r>
-              <w:rPr>
-                <w:rFonts w:eastAsiaTheme="majorEastAsia"/>
-                <w:color w:val="767171" w:themeColor="background2" w:themeShade="80"/>
-                <w:sz w:val="24"/>
-                <w:szCs w:val="24"/>
-              </w:rPr>
               <w:t>Ingeniería en Informática</w:t>
             </w:r>
           </w:p>
@@ -936,27 +797,7 @@
             <w:tcW w:w="5038" w:type="dxa"/>
           </w:tcPr>
           <w:p>
-            <w:pPr>
-              <w:pStyle w:val="Prrafodelista"/>
-              <w:ind w:left="0"/>
-              <w:jc w:val="both"/>
-              <w:rPr>
-                <w:rFonts w:eastAsiaTheme="majorEastAsia"/>
-                <w:b w:val="0"/>
-                <w:bCs w:val="0"/>
-                <w:color w:val="767171" w:themeColor="background2" w:themeShade="80"/>
-                <w:sz w:val="24"/>
-                <w:szCs w:val="24"/>
-              </w:rPr>
-            </w:pPr>
             <w:r>
-              <w:rPr>
-                <w:rFonts w:eastAsiaTheme="majorEastAsia"/>
-                <w:b w:val="0"/>
-                <w:bCs w:val="0"/>
-                <w:sz w:val="24"/>
-                <w:szCs w:val="24"/>
-              </w:rPr>
               <w:t>Año de ingreso</w:t>
             </w:r>
           </w:p>
@@ -967,62 +808,18 @@
           </w:tcPr>
           <w:p>
             <w:pPr>
-              <w:pStyle w:val="Prrafodelista"/>
-              <w:ind w:left="0"/>
-              <w:jc w:val="both"/>
               <w:cnfStyle w:val="000000100000" w:firstRow="0" w:lastRow="0" w:firstColumn="0" w:lastColumn="0" w:oddVBand="0" w:evenVBand="0" w:oddHBand="1" w:evenHBand="0" w:firstRowFirstColumn="0" w:firstRowLastColumn="0" w:lastRowFirstColumn="0" w:lastRowLastColumn="0"/>
-              <w:rPr>
-                <w:rFonts w:eastAsiaTheme="majorEastAsia"/>
-                <w:color w:val="767171" w:themeColor="background2" w:themeShade="80"/>
-                <w:sz w:val="24"/>
-                <w:szCs w:val="24"/>
-              </w:rPr>
             </w:pPr>
             <w:r>
-              <w:rPr>
-                <w:rFonts w:eastAsiaTheme="majorEastAsia"/>
-                <w:color w:val="767171" w:themeColor="background2" w:themeShade="80"/>
-                <w:sz w:val="24"/>
-                <w:szCs w:val="24"/>
-              </w:rPr>
               <w:t>2021</w:t>
             </w:r>
           </w:p>
         </w:tc>
       </w:tr>
     </w:tbl>
-    <w:p>
-      <w:pPr>
-        <w:pStyle w:val="Prrafodelista"/>
-        <w:ind w:left="435"/>
-        <w:jc w:val="both"/>
-        <w:rPr>
-          <w:rFonts w:eastAsiaTheme="majorEastAsia" w:cstheme="minorHAnsi"/>
-          <w:color w:val="767171" w:themeColor="background2" w:themeShade="80"/>
-          <w:sz w:val="24"/>
-          <w:szCs w:val="24"/>
-        </w:rPr>
-      </w:pPr>
-    </w:p>
-    <w:p>
-      <w:pPr>
-        <w:pStyle w:val="Prrafodelista"/>
-        <w:ind w:left="435"/>
-        <w:jc w:val="both"/>
-        <w:rPr>
-          <w:rFonts w:eastAsiaTheme="majorEastAsia" w:cstheme="minorHAnsi"/>
-          <w:color w:val="767171" w:themeColor="background2" w:themeShade="80"/>
-          <w:sz w:val="24"/>
-          <w:szCs w:val="24"/>
-        </w:rPr>
-      </w:pPr>
-    </w:p>
-    <w:p>
-      <w:pPr>
-        <w:pStyle w:val="Prrafodelista"/>
-        <w:ind w:left="435"/>
-      </w:pPr>
-    </w:p>
+    <w:p/>
+    <w:p/>
+    <w:p/>
     <w:tbl>
       <w:tblPr>
         <w:tblStyle w:val="Tablaconcuadrcula"/>
@@ -1062,18 +859,16 @@
             <w:pPr>
               <w:jc w:val="center"/>
               <w:rPr>
+                <w:rFonts w:cstheme="minorHAnsi"/>
                 <w:b/>
                 <w:bCs/>
-                <w:sz w:val="18"/>
-                <w:szCs w:val="18"/>
               </w:rPr>
             </w:pPr>
             <w:r>
               <w:rPr>
+                <w:rFonts w:cstheme="minorHAnsi"/>
                 <w:b/>
                 <w:bCs/>
-                <w:sz w:val="18"/>
-                <w:szCs w:val="18"/>
               </w:rPr>
               <w:t>Competencias Perfil de egreso</w:t>
             </w:r>
@@ -1150,8 +945,7 @@
               <w:rPr>
                 <w:rFonts w:cstheme="minorHAnsi"/>
                 <w:b/>
-                <w:sz w:val="20"/>
-                <w:szCs w:val="20"/>
+                <w:bCs/>
               </w:rPr>
             </w:pPr>
           </w:p>
@@ -1163,7 +957,6 @@
           </w:tcPr>
           <w:p>
             <w:pPr>
-              <w:jc w:val="center"/>
               <w:rPr>
                 <w:b/>
                 <w:bCs/>
@@ -1189,7 +982,6 @@
           </w:tcPr>
           <w:p>
             <w:pPr>
-              <w:jc w:val="center"/>
               <w:rPr>
                 <w:b/>
                 <w:bCs/>
@@ -1240,7 +1032,6 @@
           </w:tcPr>
           <w:p>
             <w:pPr>
-              <w:jc w:val="center"/>
               <w:rPr>
                 <w:b/>
                 <w:bCs/>
@@ -1266,7 +1057,6 @@
           </w:tcPr>
           <w:p>
             <w:pPr>
-              <w:jc w:val="center"/>
               <w:rPr>
                 <w:b/>
                 <w:bCs/>
@@ -1292,10 +1082,7 @@
           </w:tcPr>
           <w:p>
             <w:pPr>
-              <w:jc w:val="center"/>
-              <w:rPr>
-                <w:rFonts w:cstheme="minorHAnsi"/>
-                <w:b/>
+              <w:rPr>
                 <w:sz w:val="20"/>
                 <w:szCs w:val="20"/>
               </w:rPr>
@@ -1311,37 +1098,34 @@
         <w:tc>
           <w:tcPr>
             <w:tcW w:w="1931" w:type="dxa"/>
+            <w:vAlign w:val="center"/>
           </w:tcPr>
           <w:p>
             <w:pPr>
               <w:jc w:val="center"/>
               <w:rPr>
+                <w:rFonts w:cstheme="minorHAnsi"/>
                 <w:b/>
                 <w:bCs/>
-                <w:color w:val="FF0000"/>
-                <w:sz w:val="18"/>
-                <w:szCs w:val="18"/>
               </w:rPr>
             </w:pPr>
             <w:r>
               <w:rPr>
+                <w:rFonts w:cstheme="minorHAnsi"/>
                 <w:b/>
                 <w:bCs/>
-                <w:color w:val="FF0000"/>
-                <w:sz w:val="18"/>
-                <w:szCs w:val="18"/>
-              </w:rPr>
-              <w:t>Manejo de Datos y Análisis Estadístico</w:t>
+              </w:rPr>
+              <w:t>Dominio de Tecnologías de la Información y Comunicación (TIC)</w:t>
             </w:r>
           </w:p>
         </w:tc>
         <w:tc>
           <w:tcPr>
             <w:tcW w:w="1017" w:type="dxa"/>
+            <w:vAlign w:val="center"/>
           </w:tcPr>
           <w:p>
             <w:pPr>
-              <w:jc w:val="center"/>
               <w:rPr>
                 <w:b/>
                 <w:bCs/>
@@ -1357,7 +1141,6 @@
           </w:tcPr>
           <w:p>
             <w:pPr>
-              <w:jc w:val="center"/>
               <w:rPr>
                 <w:b/>
                 <w:bCs/>
@@ -1365,6 +1148,15 @@
                 <w:szCs w:val="18"/>
               </w:rPr>
             </w:pPr>
+            <w:r>
+              <w:rPr>
+                <w:b/>
+                <w:bCs/>
+                <w:sz w:val="18"/>
+                <w:szCs w:val="18"/>
+              </w:rPr>
+              <w:t>X</w:t>
+            </w:r>
           </w:p>
         </w:tc>
         <w:tc>
@@ -1373,7 +1165,6 @@
           </w:tcPr>
           <w:p>
             <w:pPr>
-              <w:jc w:val="center"/>
               <w:rPr>
                 <w:b/>
                 <w:bCs/>
@@ -1381,15 +1172,6 @@
                 <w:szCs w:val="18"/>
               </w:rPr>
             </w:pPr>
-            <w:r>
-              <w:rPr>
-                <w:b/>
-                <w:bCs/>
-                <w:sz w:val="18"/>
-                <w:szCs w:val="18"/>
-              </w:rPr>
-              <w:t>x</w:t>
-            </w:r>
           </w:p>
         </w:tc>
         <w:tc>
@@ -1398,7 +1180,6 @@
           </w:tcPr>
           <w:p>
             <w:pPr>
-              <w:jc w:val="center"/>
               <w:rPr>
                 <w:b/>
                 <w:bCs/>
@@ -1414,7 +1195,6 @@
           </w:tcPr>
           <w:p>
             <w:pPr>
-              <w:jc w:val="center"/>
               <w:rPr>
                 <w:b/>
                 <w:bCs/>
@@ -1427,24 +1207,35 @@
         <w:tc>
           <w:tcPr>
             <w:tcW w:w="2557" w:type="dxa"/>
+            <w:vAlign w:val="center"/>
           </w:tcPr>
           <w:p>
             <w:pPr>
               <w:rPr>
-                <w:b/>
-                <w:bCs/>
                 <w:sz w:val="18"/>
                 <w:szCs w:val="18"/>
               </w:rPr>
             </w:pPr>
             <w:r>
               <w:rPr>
-                <w:b/>
-                <w:bCs/>
                 <w:sz w:val="18"/>
                 <w:szCs w:val="18"/>
               </w:rPr>
-              <w:t>Considero que tengo un dominio básico en el manejo de datos y análisis estadístico. He utilizado estas habilidades en el desarrollo de la plataforma digital para el proyecto APT, lo cual me ha permitido recopilar y analizar datos sobre incidentes de violencia en los centros de salud. No obstante, aún necesito mejorar mis habilidades en técnicas avanzadas de análisis de datos para optimizar los modelos predictivos y geoespaciales.</w:t>
+              <w:t>Mi experiencia en el ámbito educativo digital</w:t>
+            </w:r>
+            <w:r>
+              <w:rPr>
+                <w:sz w:val="18"/>
+                <w:szCs w:val="18"/>
+              </w:rPr>
+              <w:t xml:space="preserve"> </w:t>
+            </w:r>
+            <w:r>
+              <w:rPr>
+                <w:sz w:val="18"/>
+                <w:szCs w:val="18"/>
+              </w:rPr>
+              <w:t>me ha permitido manejar diversas herramientas y sistemas tecnológicos.</w:t>
             </w:r>
           </w:p>
         </w:tc>
@@ -1457,37 +1248,34 @@
         <w:tc>
           <w:tcPr>
             <w:tcW w:w="1931" w:type="dxa"/>
+            <w:vAlign w:val="center"/>
           </w:tcPr>
           <w:p>
             <w:pPr>
               <w:jc w:val="center"/>
               <w:rPr>
+                <w:rFonts w:cstheme="minorHAnsi"/>
                 <w:b/>
                 <w:bCs/>
-                <w:color w:val="FF0000"/>
-                <w:sz w:val="18"/>
-                <w:szCs w:val="18"/>
               </w:rPr>
             </w:pPr>
             <w:r>
               <w:rPr>
+                <w:rFonts w:cstheme="minorHAnsi"/>
                 <w:b/>
                 <w:bCs/>
-                <w:color w:val="FF0000"/>
-                <w:sz w:val="18"/>
-                <w:szCs w:val="18"/>
-              </w:rPr>
-              <w:t>Diseño de Sistemas Tecnológicos</w:t>
+              </w:rPr>
+              <w:t>Desarrollo y Mantenimiento de Software</w:t>
             </w:r>
           </w:p>
         </w:tc>
         <w:tc>
           <w:tcPr>
             <w:tcW w:w="1017" w:type="dxa"/>
+            <w:vAlign w:val="center"/>
           </w:tcPr>
           <w:p>
             <w:pPr>
-              <w:jc w:val="center"/>
               <w:rPr>
                 <w:b/>
                 <w:bCs/>
@@ -1495,15 +1283,6 @@
                 <w:szCs w:val="18"/>
               </w:rPr>
             </w:pPr>
-            <w:r>
-              <w:rPr>
-                <w:b/>
-                <w:bCs/>
-                <w:sz w:val="18"/>
-                <w:szCs w:val="18"/>
-              </w:rPr>
-              <w:t>x</w:t>
-            </w:r>
           </w:p>
         </w:tc>
         <w:tc>
@@ -1512,7 +1291,6 @@
           </w:tcPr>
           <w:p>
             <w:pPr>
-              <w:jc w:val="center"/>
               <w:rPr>
                 <w:b/>
                 <w:bCs/>
@@ -1520,6 +1298,15 @@
                 <w:szCs w:val="18"/>
               </w:rPr>
             </w:pPr>
+            <w:r>
+              <w:rPr>
+                <w:b/>
+                <w:bCs/>
+                <w:sz w:val="18"/>
+                <w:szCs w:val="18"/>
+              </w:rPr>
+              <w:t>X</w:t>
+            </w:r>
           </w:p>
         </w:tc>
         <w:tc>
@@ -1528,7 +1315,6 @@
           </w:tcPr>
           <w:p>
             <w:pPr>
-              <w:jc w:val="center"/>
               <w:rPr>
                 <w:b/>
                 <w:bCs/>
@@ -1544,7 +1330,6 @@
           </w:tcPr>
           <w:p>
             <w:pPr>
-              <w:jc w:val="center"/>
               <w:rPr>
                 <w:b/>
                 <w:bCs/>
@@ -1560,7 +1345,6 @@
           </w:tcPr>
           <w:p>
             <w:pPr>
-              <w:jc w:val="center"/>
               <w:rPr>
                 <w:b/>
                 <w:bCs/>
@@ -1573,24 +1357,37 @@
         <w:tc>
           <w:tcPr>
             <w:tcW w:w="2557" w:type="dxa"/>
+            <w:vAlign w:val="center"/>
           </w:tcPr>
           <w:p>
             <w:pPr>
               <w:rPr>
-                <w:b/>
-                <w:bCs/>
                 <w:sz w:val="18"/>
                 <w:szCs w:val="18"/>
               </w:rPr>
             </w:pPr>
             <w:r>
               <w:rPr>
-                <w:b/>
-                <w:bCs/>
                 <w:sz w:val="18"/>
                 <w:szCs w:val="18"/>
               </w:rPr>
-              <w:t>Tengo un buen dominio en el diseño y desarrollo de sistemas tecnológicos, especialmente en la creación de plataformas digitales centradas en la recopilación y análisis de datos. Esto se refleja en la propuesta del proyecto, donde he implementado funcionalidades como la georreferenciación y el análisis de incidentes de violencia. Sin embargo, podría reforzar aspectos relacionados con la seguridad de la información y la protección de datos sensibles.</w:t>
+              <w:t xml:space="preserve">He trabajado en proyectos innovadores como </w:t>
+            </w:r>
+            <w:proofErr w:type="spellStart"/>
+            <w:r>
+              <w:rPr>
+                <w:sz w:val="18"/>
+                <w:szCs w:val="18"/>
+              </w:rPr>
+              <w:t>CerebrIA</w:t>
+            </w:r>
+            <w:proofErr w:type="spellEnd"/>
+            <w:r>
+              <w:rPr>
+                <w:sz w:val="18"/>
+                <w:szCs w:val="18"/>
+              </w:rPr>
+              <w:t>, lo que me ha dado habilidades para desarrollar software, aunque todavía puedo seguir profundizando en ciertas metodologías avanzadas.</w:t>
             </w:r>
           </w:p>
         </w:tc>
@@ -1603,11 +1400,35 @@
         <w:tc>
           <w:tcPr>
             <w:tcW w:w="1931" w:type="dxa"/>
+            <w:vAlign w:val="center"/>
           </w:tcPr>
           <w:p>
             <w:pPr>
               <w:jc w:val="center"/>
               <w:rPr>
+                <w:rFonts w:cstheme="minorHAnsi"/>
+                <w:b/>
+                <w:bCs/>
+              </w:rPr>
+            </w:pPr>
+            <w:r>
+              <w:rPr>
+                <w:rFonts w:cstheme="minorHAnsi"/>
+                <w:b/>
+                <w:bCs/>
+              </w:rPr>
+              <w:t>Gestión de Proyectos Informáticos</w:t>
+            </w:r>
+          </w:p>
+        </w:tc>
+        <w:tc>
+          <w:tcPr>
+            <w:tcW w:w="1017" w:type="dxa"/>
+            <w:vAlign w:val="center"/>
+          </w:tcPr>
+          <w:p>
+            <w:pPr>
+              <w:rPr>
                 <w:b/>
                 <w:bCs/>
                 <w:sz w:val="18"/>
@@ -1621,7 +1442,254 @@
                 <w:sz w:val="18"/>
                 <w:szCs w:val="18"/>
               </w:rPr>
-              <w:t>Gestión de Proyectos Tecnológicos</w:t>
+              <w:t>X</w:t>
+            </w:r>
+          </w:p>
+        </w:tc>
+        <w:tc>
+          <w:tcPr>
+            <w:tcW w:w="926" w:type="dxa"/>
+          </w:tcPr>
+          <w:p>
+            <w:pPr>
+              <w:rPr>
+                <w:b/>
+                <w:bCs/>
+                <w:sz w:val="18"/>
+                <w:szCs w:val="18"/>
+              </w:rPr>
+            </w:pPr>
+          </w:p>
+        </w:tc>
+        <w:tc>
+          <w:tcPr>
+            <w:tcW w:w="1055" w:type="dxa"/>
+          </w:tcPr>
+          <w:p>
+            <w:pPr>
+              <w:rPr>
+                <w:b/>
+                <w:bCs/>
+                <w:sz w:val="18"/>
+                <w:szCs w:val="18"/>
+              </w:rPr>
+            </w:pPr>
+          </w:p>
+        </w:tc>
+        <w:tc>
+          <w:tcPr>
+            <w:tcW w:w="1187" w:type="dxa"/>
+          </w:tcPr>
+          <w:p>
+            <w:pPr>
+              <w:rPr>
+                <w:b/>
+                <w:bCs/>
+                <w:sz w:val="18"/>
+                <w:szCs w:val="18"/>
+              </w:rPr>
+            </w:pPr>
+          </w:p>
+        </w:tc>
+        <w:tc>
+          <w:tcPr>
+            <w:tcW w:w="1250" w:type="dxa"/>
+          </w:tcPr>
+          <w:p>
+            <w:pPr>
+              <w:rPr>
+                <w:b/>
+                <w:bCs/>
+                <w:sz w:val="18"/>
+                <w:szCs w:val="18"/>
+              </w:rPr>
+            </w:pPr>
+          </w:p>
+        </w:tc>
+        <w:tc>
+          <w:tcPr>
+            <w:tcW w:w="2557" w:type="dxa"/>
+            <w:vAlign w:val="center"/>
+          </w:tcPr>
+          <w:p>
+            <w:pPr>
+              <w:rPr>
+                <w:sz w:val="18"/>
+                <w:szCs w:val="18"/>
+              </w:rPr>
+            </w:pPr>
+            <w:r>
+              <w:rPr>
+                <w:sz w:val="18"/>
+                <w:szCs w:val="18"/>
+              </w:rPr>
+              <w:t>Me considero con Alto Dominio. He liderado y gestionado con éxito proyectos complejos en tecnología educativa, asegurando que se cumplan plazos y objetivos, y trabajando con metodologías ágiles.</w:t>
+            </w:r>
+          </w:p>
+        </w:tc>
+      </w:tr>
+      <w:tr>
+        <w:trPr>
+          <w:trHeight w:val="591"/>
+          <w:jc w:val="center"/>
+        </w:trPr>
+        <w:tc>
+          <w:tcPr>
+            <w:tcW w:w="1931" w:type="dxa"/>
+            <w:vAlign w:val="center"/>
+          </w:tcPr>
+          <w:p>
+            <w:pPr>
+              <w:jc w:val="center"/>
+              <w:rPr>
+                <w:rFonts w:cstheme="minorHAnsi"/>
+                <w:b/>
+                <w:bCs/>
+              </w:rPr>
+            </w:pPr>
+            <w:r>
+              <w:rPr>
+                <w:rFonts w:cstheme="minorHAnsi"/>
+                <w:b/>
+                <w:bCs/>
+              </w:rPr>
+              <w:t>Seguridad Informática</w:t>
+            </w:r>
+          </w:p>
+        </w:tc>
+        <w:tc>
+          <w:tcPr>
+            <w:tcW w:w="1017" w:type="dxa"/>
+            <w:vAlign w:val="center"/>
+          </w:tcPr>
+          <w:p>
+            <w:pPr>
+              <w:rPr>
+                <w:b/>
+                <w:bCs/>
+                <w:sz w:val="18"/>
+                <w:szCs w:val="18"/>
+              </w:rPr>
+            </w:pPr>
+          </w:p>
+        </w:tc>
+        <w:tc>
+          <w:tcPr>
+            <w:tcW w:w="926" w:type="dxa"/>
+          </w:tcPr>
+          <w:p>
+            <w:pPr>
+              <w:rPr>
+                <w:b/>
+                <w:bCs/>
+                <w:sz w:val="18"/>
+                <w:szCs w:val="18"/>
+              </w:rPr>
+            </w:pPr>
+          </w:p>
+        </w:tc>
+        <w:tc>
+          <w:tcPr>
+            <w:tcW w:w="1055" w:type="dxa"/>
+          </w:tcPr>
+          <w:p>
+            <w:pPr>
+              <w:rPr>
+                <w:b/>
+                <w:bCs/>
+                <w:sz w:val="18"/>
+                <w:szCs w:val="18"/>
+              </w:rPr>
+            </w:pPr>
+            <w:r>
+              <w:rPr>
+                <w:b/>
+                <w:bCs/>
+                <w:sz w:val="18"/>
+                <w:szCs w:val="18"/>
+              </w:rPr>
+              <w:t>X</w:t>
+            </w:r>
+          </w:p>
+        </w:tc>
+        <w:tc>
+          <w:tcPr>
+            <w:tcW w:w="1187" w:type="dxa"/>
+          </w:tcPr>
+          <w:p>
+            <w:pPr>
+              <w:rPr>
+                <w:b/>
+                <w:bCs/>
+                <w:sz w:val="18"/>
+                <w:szCs w:val="18"/>
+              </w:rPr>
+            </w:pPr>
+          </w:p>
+        </w:tc>
+        <w:tc>
+          <w:tcPr>
+            <w:tcW w:w="1250" w:type="dxa"/>
+          </w:tcPr>
+          <w:p>
+            <w:pPr>
+              <w:rPr>
+                <w:b/>
+                <w:bCs/>
+                <w:sz w:val="18"/>
+                <w:szCs w:val="18"/>
+              </w:rPr>
+            </w:pPr>
+          </w:p>
+        </w:tc>
+        <w:tc>
+          <w:tcPr>
+            <w:tcW w:w="2557" w:type="dxa"/>
+            <w:vAlign w:val="center"/>
+          </w:tcPr>
+          <w:p>
+            <w:pPr>
+              <w:rPr>
+                <w:rFonts w:eastAsia="Times New Roman"/>
+                <w:lang w:eastAsia="es-CL"/>
+              </w:rPr>
+            </w:pPr>
+            <w:r>
+              <w:rPr>
+                <w:rFonts w:eastAsia="Times New Roman"/>
+                <w:lang w:eastAsia="es-CL"/>
+              </w:rPr>
+              <w:t>Aunque tengo nociones de seguridad, mi experiencia directa en esta área no ha sido tan extensa, por lo que es una competencia en la que me gustaría profundizar más.</w:t>
+            </w:r>
+          </w:p>
+        </w:tc>
+      </w:tr>
+      <w:tr>
+        <w:trPr>
+          <w:trHeight w:val="591"/>
+          <w:jc w:val="center"/>
+        </w:trPr>
+        <w:tc>
+          <w:tcPr>
+            <w:tcW w:w="1931" w:type="dxa"/>
+            <w:vAlign w:val="center"/>
+          </w:tcPr>
+          <w:p>
+            <w:pPr>
+              <w:jc w:val="center"/>
+              <w:rPr>
+                <w:rFonts w:cstheme="minorHAnsi"/>
+                <w:b/>
+                <w:bCs/>
+              </w:rPr>
+            </w:pPr>
+            <w:r>
+              <w:rPr>
+                <w:rFonts w:cstheme="minorHAnsi"/>
+                <w:b/>
+                <w:bCs/>
+              </w:rPr>
+              <w:t>Análisis y Diseño de Sistemas</w:t>
             </w:r>
           </w:p>
         </w:tc>
@@ -1631,7 +1699,6 @@
           </w:tcPr>
           <w:p>
             <w:pPr>
-              <w:jc w:val="center"/>
               <w:rPr>
                 <w:b/>
                 <w:bCs/>
@@ -1647,7 +1714,159 @@
           </w:tcPr>
           <w:p>
             <w:pPr>
+              <w:rPr>
+                <w:b/>
+                <w:bCs/>
+                <w:sz w:val="18"/>
+                <w:szCs w:val="18"/>
+              </w:rPr>
+            </w:pPr>
+            <w:r>
+              <w:rPr>
+                <w:b/>
+                <w:bCs/>
+                <w:sz w:val="18"/>
+                <w:szCs w:val="18"/>
+              </w:rPr>
+              <w:t>X</w:t>
+            </w:r>
+          </w:p>
+        </w:tc>
+        <w:tc>
+          <w:tcPr>
+            <w:tcW w:w="1055" w:type="dxa"/>
+          </w:tcPr>
+          <w:p>
+            <w:pPr>
+              <w:rPr>
+                <w:b/>
+                <w:bCs/>
+                <w:sz w:val="18"/>
+                <w:szCs w:val="18"/>
+              </w:rPr>
+            </w:pPr>
+          </w:p>
+        </w:tc>
+        <w:tc>
+          <w:tcPr>
+            <w:tcW w:w="1187" w:type="dxa"/>
+          </w:tcPr>
+          <w:p>
+            <w:pPr>
+              <w:rPr>
+                <w:b/>
+                <w:bCs/>
+                <w:sz w:val="18"/>
+                <w:szCs w:val="18"/>
+              </w:rPr>
+            </w:pPr>
+          </w:p>
+        </w:tc>
+        <w:tc>
+          <w:tcPr>
+            <w:tcW w:w="1250" w:type="dxa"/>
+          </w:tcPr>
+          <w:p>
+            <w:pPr>
+              <w:rPr>
+                <w:b/>
+                <w:bCs/>
+                <w:sz w:val="18"/>
+                <w:szCs w:val="18"/>
+              </w:rPr>
+            </w:pPr>
+          </w:p>
+        </w:tc>
+        <w:tc>
+          <w:tcPr>
+            <w:tcW w:w="2557" w:type="dxa"/>
+            <w:vAlign w:val="center"/>
+          </w:tcPr>
+          <w:p>
+            <w:pPr>
+              <w:rPr>
+                <w:rFonts w:eastAsia="Times New Roman"/>
+                <w:lang w:eastAsia="es-CL"/>
+              </w:rPr>
+            </w:pPr>
+            <w:r>
+              <w:rPr>
+                <w:rFonts w:eastAsia="Times New Roman"/>
+                <w:lang w:eastAsia="es-CL"/>
+              </w:rPr>
+              <w:t xml:space="preserve">Mi capacidad para analizar y diseñar soluciones tecnológicas en el ámbito educativo, como la integración de nuevas plataformas, me ha permitido </w:t>
+            </w:r>
+            <w:r>
+              <w:rPr>
+                <w:rFonts w:eastAsia="Times New Roman"/>
+                <w:lang w:eastAsia="es-CL"/>
+              </w:rPr>
+              <w:lastRenderedPageBreak/>
+              <w:t>implementar sistemas eficientes.</w:t>
+            </w:r>
+          </w:p>
+        </w:tc>
+      </w:tr>
+      <w:tr>
+        <w:trPr>
+          <w:trHeight w:val="591"/>
+          <w:jc w:val="center"/>
+        </w:trPr>
+        <w:tc>
+          <w:tcPr>
+            <w:tcW w:w="1931" w:type="dxa"/>
+            <w:vAlign w:val="center"/>
+          </w:tcPr>
+          <w:p>
+            <w:pPr>
               <w:jc w:val="center"/>
+              <w:rPr>
+                <w:rFonts w:cstheme="minorHAnsi"/>
+                <w:b/>
+                <w:bCs/>
+              </w:rPr>
+            </w:pPr>
+            <w:r>
+              <w:rPr>
+                <w:rFonts w:cstheme="minorHAnsi"/>
+                <w:b/>
+                <w:bCs/>
+              </w:rPr>
+              <w:lastRenderedPageBreak/>
+              <w:t>Trabajo en Equipo y Comunicación</w:t>
+            </w:r>
+          </w:p>
+        </w:tc>
+        <w:tc>
+          <w:tcPr>
+            <w:tcW w:w="1017" w:type="dxa"/>
+          </w:tcPr>
+          <w:p>
+            <w:pPr>
+              <w:rPr>
+                <w:b/>
+                <w:bCs/>
+                <w:sz w:val="18"/>
+                <w:szCs w:val="18"/>
+              </w:rPr>
+            </w:pPr>
+            <w:r>
+              <w:rPr>
+                <w:b/>
+                <w:bCs/>
+                <w:sz w:val="18"/>
+                <w:szCs w:val="18"/>
+              </w:rPr>
+              <w:t>X</w:t>
+            </w:r>
+          </w:p>
+        </w:tc>
+        <w:tc>
+          <w:tcPr>
+            <w:tcW w:w="926" w:type="dxa"/>
+          </w:tcPr>
+          <w:p>
+            <w:pPr>
               <w:rPr>
                 <w:b/>
                 <w:bCs/>
@@ -1663,7 +1882,6 @@
           </w:tcPr>
           <w:p>
             <w:pPr>
-              <w:jc w:val="center"/>
               <w:rPr>
                 <w:b/>
                 <w:bCs/>
@@ -1671,14 +1889,440 @@
                 <w:szCs w:val="18"/>
               </w:rPr>
             </w:pPr>
-            <w:r>
+          </w:p>
+        </w:tc>
+        <w:tc>
+          <w:tcPr>
+            <w:tcW w:w="1187" w:type="dxa"/>
+          </w:tcPr>
+          <w:p>
+            <w:pPr>
               <w:rPr>
                 <w:b/>
                 <w:bCs/>
                 <w:sz w:val="18"/>
                 <w:szCs w:val="18"/>
               </w:rPr>
-              <w:t>x</w:t>
+            </w:pPr>
+          </w:p>
+        </w:tc>
+        <w:tc>
+          <w:tcPr>
+            <w:tcW w:w="1250" w:type="dxa"/>
+          </w:tcPr>
+          <w:p>
+            <w:pPr>
+              <w:rPr>
+                <w:b/>
+                <w:bCs/>
+                <w:sz w:val="18"/>
+                <w:szCs w:val="18"/>
+              </w:rPr>
+            </w:pPr>
+          </w:p>
+        </w:tc>
+        <w:tc>
+          <w:tcPr>
+            <w:tcW w:w="2557" w:type="dxa"/>
+            <w:vAlign w:val="center"/>
+          </w:tcPr>
+          <w:p>
+            <w:pPr>
+              <w:rPr>
+                <w:rFonts w:eastAsia="Times New Roman"/>
+                <w:lang w:eastAsia="es-CL"/>
+              </w:rPr>
+            </w:pPr>
+            <w:r>
+              <w:rPr>
+                <w:rFonts w:eastAsia="Times New Roman"/>
+                <w:lang w:eastAsia="es-CL"/>
+              </w:rPr>
+              <w:t xml:space="preserve">He trabajado en colaboración constante con docentes, directivos y otros </w:t>
+            </w:r>
+            <w:proofErr w:type="gramStart"/>
+            <w:r>
+              <w:rPr>
+                <w:rFonts w:eastAsia="Times New Roman"/>
+                <w:lang w:eastAsia="es-CL"/>
+              </w:rPr>
+              <w:t>equipos</w:t>
+            </w:r>
+            <w:r>
+              <w:rPr>
+                <w:rFonts w:eastAsia="Times New Roman"/>
+                <w:lang w:eastAsia="es-CL"/>
+              </w:rPr>
+              <w:t xml:space="preserve"> </w:t>
+            </w:r>
+            <w:r>
+              <w:rPr>
+                <w:rFonts w:eastAsia="Times New Roman"/>
+                <w:lang w:eastAsia="es-CL"/>
+              </w:rPr>
+              <w:t xml:space="preserve"> donde</w:t>
+            </w:r>
+            <w:proofErr w:type="gramEnd"/>
+            <w:r>
+              <w:rPr>
+                <w:rFonts w:eastAsia="Times New Roman"/>
+                <w:lang w:eastAsia="es-CL"/>
+              </w:rPr>
+              <w:t xml:space="preserve"> la comunicación y la colaboración fueron claves.</w:t>
+            </w:r>
+          </w:p>
+        </w:tc>
+      </w:tr>
+      <w:tr>
+        <w:trPr>
+          <w:trHeight w:val="591"/>
+          <w:jc w:val="center"/>
+        </w:trPr>
+        <w:tc>
+          <w:tcPr>
+            <w:tcW w:w="1931" w:type="dxa"/>
+            <w:vAlign w:val="center"/>
+          </w:tcPr>
+          <w:p>
+            <w:pPr>
+              <w:jc w:val="center"/>
+              <w:rPr>
+                <w:rFonts w:cstheme="minorHAnsi"/>
+                <w:b/>
+                <w:bCs/>
+              </w:rPr>
+            </w:pPr>
+            <w:r>
+              <w:rPr>
+                <w:rFonts w:cstheme="minorHAnsi"/>
+                <w:b/>
+                <w:bCs/>
+              </w:rPr>
+              <w:t>Adaptabilidad y Aprendizaje Continuo</w:t>
+            </w:r>
+          </w:p>
+        </w:tc>
+        <w:tc>
+          <w:tcPr>
+            <w:tcW w:w="1017" w:type="dxa"/>
+          </w:tcPr>
+          <w:p>
+            <w:pPr>
+              <w:rPr>
+                <w:b/>
+                <w:bCs/>
+                <w:sz w:val="18"/>
+                <w:szCs w:val="18"/>
+              </w:rPr>
+            </w:pPr>
+          </w:p>
+        </w:tc>
+        <w:tc>
+          <w:tcPr>
+            <w:tcW w:w="926" w:type="dxa"/>
+          </w:tcPr>
+          <w:p>
+            <w:pPr>
+              <w:rPr>
+                <w:b/>
+                <w:bCs/>
+                <w:sz w:val="18"/>
+                <w:szCs w:val="18"/>
+              </w:rPr>
+            </w:pPr>
+            <w:r>
+              <w:rPr>
+                <w:b/>
+                <w:bCs/>
+                <w:sz w:val="18"/>
+                <w:szCs w:val="18"/>
+              </w:rPr>
+              <w:t>X</w:t>
+            </w:r>
+          </w:p>
+        </w:tc>
+        <w:tc>
+          <w:tcPr>
+            <w:tcW w:w="1055" w:type="dxa"/>
+          </w:tcPr>
+          <w:p>
+            <w:pPr>
+              <w:rPr>
+                <w:b/>
+                <w:bCs/>
+                <w:sz w:val="18"/>
+                <w:szCs w:val="18"/>
+              </w:rPr>
+            </w:pPr>
+          </w:p>
+        </w:tc>
+        <w:tc>
+          <w:tcPr>
+            <w:tcW w:w="1187" w:type="dxa"/>
+          </w:tcPr>
+          <w:p>
+            <w:pPr>
+              <w:rPr>
+                <w:b/>
+                <w:bCs/>
+                <w:sz w:val="18"/>
+                <w:szCs w:val="18"/>
+              </w:rPr>
+            </w:pPr>
+          </w:p>
+        </w:tc>
+        <w:tc>
+          <w:tcPr>
+            <w:tcW w:w="1250" w:type="dxa"/>
+          </w:tcPr>
+          <w:p>
+            <w:pPr>
+              <w:rPr>
+                <w:b/>
+                <w:bCs/>
+                <w:sz w:val="18"/>
+                <w:szCs w:val="18"/>
+              </w:rPr>
+            </w:pPr>
+          </w:p>
+        </w:tc>
+        <w:tc>
+          <w:tcPr>
+            <w:tcW w:w="2557" w:type="dxa"/>
+            <w:vAlign w:val="center"/>
+          </w:tcPr>
+          <w:p>
+            <w:pPr>
+              <w:rPr>
+                <w:rFonts w:eastAsia="Times New Roman"/>
+                <w:lang w:eastAsia="es-CL"/>
+              </w:rPr>
+            </w:pPr>
+            <w:r>
+              <w:rPr>
+                <w:rFonts w:eastAsia="Times New Roman"/>
+                <w:lang w:eastAsia="es-CL"/>
+              </w:rPr>
+              <w:t>Mi capacidad para adaptarme a nuevas tecnologías y aprender de manera constante, especialmente durante la pandemia, ha sido una de mis mayores fortalezas.</w:t>
+            </w:r>
+          </w:p>
+        </w:tc>
+      </w:tr>
+      <w:tr>
+        <w:trPr>
+          <w:trHeight w:val="591"/>
+          <w:jc w:val="center"/>
+        </w:trPr>
+        <w:tc>
+          <w:tcPr>
+            <w:tcW w:w="1931" w:type="dxa"/>
+            <w:vAlign w:val="center"/>
+          </w:tcPr>
+          <w:p>
+            <w:pPr>
+              <w:jc w:val="center"/>
+              <w:rPr>
+                <w:rFonts w:cstheme="minorHAnsi"/>
+                <w:b/>
+                <w:bCs/>
+              </w:rPr>
+            </w:pPr>
+            <w:r>
+              <w:rPr>
+                <w:rFonts w:cstheme="minorHAnsi"/>
+                <w:b/>
+                <w:bCs/>
+              </w:rPr>
+              <w:t>Ética Profesional</w:t>
+            </w:r>
+          </w:p>
+        </w:tc>
+        <w:tc>
+          <w:tcPr>
+            <w:tcW w:w="1017" w:type="dxa"/>
+          </w:tcPr>
+          <w:p>
+            <w:pPr>
+              <w:rPr>
+                <w:b/>
+                <w:bCs/>
+                <w:sz w:val="18"/>
+                <w:szCs w:val="18"/>
+              </w:rPr>
+            </w:pPr>
+            <w:r>
+              <w:rPr>
+                <w:b/>
+                <w:bCs/>
+                <w:sz w:val="18"/>
+                <w:szCs w:val="18"/>
+              </w:rPr>
+              <w:t>X</w:t>
+            </w:r>
+          </w:p>
+        </w:tc>
+        <w:tc>
+          <w:tcPr>
+            <w:tcW w:w="926" w:type="dxa"/>
+          </w:tcPr>
+          <w:p>
+            <w:pPr>
+              <w:rPr>
+                <w:b/>
+                <w:bCs/>
+                <w:sz w:val="18"/>
+                <w:szCs w:val="18"/>
+              </w:rPr>
+            </w:pPr>
+          </w:p>
+        </w:tc>
+        <w:tc>
+          <w:tcPr>
+            <w:tcW w:w="1055" w:type="dxa"/>
+          </w:tcPr>
+          <w:p>
+            <w:pPr>
+              <w:rPr>
+                <w:b/>
+                <w:bCs/>
+                <w:sz w:val="18"/>
+                <w:szCs w:val="18"/>
+              </w:rPr>
+            </w:pPr>
+          </w:p>
+        </w:tc>
+        <w:tc>
+          <w:tcPr>
+            <w:tcW w:w="1187" w:type="dxa"/>
+          </w:tcPr>
+          <w:p>
+            <w:pPr>
+              <w:rPr>
+                <w:b/>
+                <w:bCs/>
+                <w:sz w:val="18"/>
+                <w:szCs w:val="18"/>
+              </w:rPr>
+            </w:pPr>
+          </w:p>
+        </w:tc>
+        <w:tc>
+          <w:tcPr>
+            <w:tcW w:w="1250" w:type="dxa"/>
+          </w:tcPr>
+          <w:p>
+            <w:pPr>
+              <w:rPr>
+                <w:b/>
+                <w:bCs/>
+                <w:sz w:val="18"/>
+                <w:szCs w:val="18"/>
+              </w:rPr>
+            </w:pPr>
+          </w:p>
+        </w:tc>
+        <w:tc>
+          <w:tcPr>
+            <w:tcW w:w="2557" w:type="dxa"/>
+            <w:vAlign w:val="center"/>
+          </w:tcPr>
+          <w:p>
+            <w:pPr>
+              <w:rPr>
+                <w:rFonts w:eastAsia="Times New Roman"/>
+                <w:lang w:eastAsia="es-CL"/>
+              </w:rPr>
+            </w:pPr>
+            <w:r>
+              <w:rPr>
+                <w:rFonts w:eastAsia="Times New Roman"/>
+                <w:lang w:eastAsia="es-CL"/>
+              </w:rPr>
+              <w:t>Mi compromiso con la equidad de género y el impacto social en tecnología reflejan mis sólidos principios éticos, siempre asegurando decisiones tecnológicas responsables.</w:t>
+            </w:r>
+          </w:p>
+        </w:tc>
+      </w:tr>
+      <w:tr>
+        <w:trPr>
+          <w:trHeight w:val="591"/>
+          <w:jc w:val="center"/>
+        </w:trPr>
+        <w:tc>
+          <w:tcPr>
+            <w:tcW w:w="1931" w:type="dxa"/>
+            <w:vAlign w:val="center"/>
+          </w:tcPr>
+          <w:p>
+            <w:pPr>
+              <w:jc w:val="center"/>
+              <w:rPr>
+                <w:rFonts w:cstheme="minorHAnsi"/>
+                <w:b/>
+                <w:bCs/>
+              </w:rPr>
+            </w:pPr>
+            <w:r>
+              <w:rPr>
+                <w:rFonts w:cstheme="minorHAnsi"/>
+                <w:b/>
+                <w:bCs/>
+              </w:rPr>
+              <w:t>Gestión de Servicios TI</w:t>
+            </w:r>
+          </w:p>
+        </w:tc>
+        <w:tc>
+          <w:tcPr>
+            <w:tcW w:w="1017" w:type="dxa"/>
+          </w:tcPr>
+          <w:p>
+            <w:pPr>
+              <w:rPr>
+                <w:b/>
+                <w:bCs/>
+                <w:sz w:val="18"/>
+                <w:szCs w:val="18"/>
+              </w:rPr>
+            </w:pPr>
+          </w:p>
+        </w:tc>
+        <w:tc>
+          <w:tcPr>
+            <w:tcW w:w="926" w:type="dxa"/>
+          </w:tcPr>
+          <w:p>
+            <w:pPr>
+              <w:rPr>
+                <w:b/>
+                <w:bCs/>
+                <w:sz w:val="18"/>
+                <w:szCs w:val="18"/>
+              </w:rPr>
+            </w:pPr>
+          </w:p>
+        </w:tc>
+        <w:tc>
+          <w:tcPr>
+            <w:tcW w:w="1055" w:type="dxa"/>
+          </w:tcPr>
+          <w:p>
+            <w:pPr>
+              <w:rPr>
+                <w:b/>
+                <w:bCs/>
+                <w:sz w:val="18"/>
+                <w:szCs w:val="18"/>
+              </w:rPr>
+            </w:pPr>
+            <w:r>
+              <w:rPr>
+                <w:b/>
+                <w:bCs/>
+                <w:sz w:val="18"/>
+                <w:szCs w:val="18"/>
+              </w:rPr>
+              <w:t>X</w:t>
             </w:r>
           </w:p>
         </w:tc>
@@ -1688,7 +2332,6 @@
           </w:tcPr>
           <w:p>
             <w:pPr>
-              <w:jc w:val="center"/>
               <w:rPr>
                 <w:b/>
                 <w:bCs/>
@@ -1704,7 +2347,6 @@
           </w:tcPr>
           <w:p>
             <w:pPr>
-              <w:jc w:val="center"/>
               <w:rPr>
                 <w:b/>
                 <w:bCs/>
@@ -1717,6 +2359,57 @@
         <w:tc>
           <w:tcPr>
             <w:tcW w:w="2557" w:type="dxa"/>
+            <w:vAlign w:val="center"/>
+          </w:tcPr>
+          <w:p>
+            <w:pPr>
+              <w:rPr>
+                <w:rFonts w:eastAsia="Times New Roman"/>
+                <w:lang w:eastAsia="es-CL"/>
+              </w:rPr>
+            </w:pPr>
+            <w:r>
+              <w:rPr>
+                <w:rFonts w:eastAsia="Times New Roman"/>
+                <w:lang w:eastAsia="es-CL"/>
+              </w:rPr>
+              <w:t>Aunque conozco los principios de la gestión de servicios TI, no he tenido tanta experiencia directa en la gestión específica de estos servicios, por lo que es un área que puedo mejorar.</w:t>
+            </w:r>
+          </w:p>
+        </w:tc>
+      </w:tr>
+      <w:tr>
+        <w:trPr>
+          <w:trHeight w:val="2325"/>
+          <w:jc w:val="center"/>
+        </w:trPr>
+        <w:tc>
+          <w:tcPr>
+            <w:tcW w:w="1931" w:type="dxa"/>
+            <w:vAlign w:val="center"/>
+          </w:tcPr>
+          <w:p>
+            <w:pPr>
+              <w:jc w:val="center"/>
+              <w:rPr>
+                <w:rFonts w:cstheme="minorHAnsi"/>
+                <w:b/>
+                <w:bCs/>
+              </w:rPr>
+            </w:pPr>
+            <w:r>
+              <w:rPr>
+                <w:rFonts w:cstheme="minorHAnsi"/>
+                <w:b/>
+                <w:bCs/>
+              </w:rPr>
+              <w:t>Innovación y Emprendimiento</w:t>
+            </w:r>
+          </w:p>
+        </w:tc>
+        <w:tc>
+          <w:tcPr>
+            <w:tcW w:w="1017" w:type="dxa"/>
           </w:tcPr>
           <w:p>
             <w:pPr>
@@ -1727,42 +2420,139 @@
                 <w:szCs w:val="18"/>
               </w:rPr>
             </w:pPr>
-            <w:r>
+          </w:p>
+        </w:tc>
+        <w:tc>
+          <w:tcPr>
+            <w:tcW w:w="926" w:type="dxa"/>
+          </w:tcPr>
+          <w:p>
+            <w:pPr>
               <w:rPr>
                 <w:b/>
                 <w:bCs/>
                 <w:sz w:val="18"/>
                 <w:szCs w:val="18"/>
               </w:rPr>
-              <w:t xml:space="preserve">Durante el desarrollo del proyecto, </w:t>
-            </w:r>
-            <w:r>
+            </w:pPr>
+          </w:p>
+        </w:tc>
+        <w:tc>
+          <w:tcPr>
+            <w:tcW w:w="1055" w:type="dxa"/>
+          </w:tcPr>
+          <w:p>
+            <w:pPr>
               <w:rPr>
                 <w:b/>
                 <w:bCs/>
                 <w:sz w:val="18"/>
                 <w:szCs w:val="18"/>
               </w:rPr>
-              <w:t>intentaremos</w:t>
-            </w:r>
-            <w:r>
+            </w:pPr>
+          </w:p>
+        </w:tc>
+        <w:tc>
+          <w:tcPr>
+            <w:tcW w:w="1187" w:type="dxa"/>
+          </w:tcPr>
+          <w:p>
+            <w:pPr>
               <w:rPr>
                 <w:b/>
                 <w:bCs/>
                 <w:sz w:val="18"/>
                 <w:szCs w:val="18"/>
               </w:rPr>
-              <w:t xml:space="preserve"> mantener un cronograma ajustado y coordinar con los diferentes equipos de trabajo. Mejorar en esta área sería </w:t>
-            </w:r>
-            <w:r>
+            </w:pPr>
+          </w:p>
+        </w:tc>
+        <w:tc>
+          <w:tcPr>
+            <w:tcW w:w="1250" w:type="dxa"/>
+          </w:tcPr>
+          <w:p>
+            <w:pPr>
               <w:rPr>
                 <w:b/>
                 <w:bCs/>
                 <w:sz w:val="18"/>
                 <w:szCs w:val="18"/>
               </w:rPr>
-              <w:lastRenderedPageBreak/>
-              <w:t>crucial para asegurar la entrega a tiempo y con alta calidad de futuros proyectos.</w:t>
+            </w:pPr>
+          </w:p>
+        </w:tc>
+        <w:tc>
+          <w:tcPr>
+            <w:tcW w:w="2557" w:type="dxa"/>
+            <w:vAlign w:val="center"/>
+          </w:tcPr>
+          <w:p>
+            <w:pPr>
+              <w:rPr>
+                <w:rFonts w:eastAsia="Times New Roman"/>
+                <w:lang w:eastAsia="es-CL"/>
+              </w:rPr>
+            </w:pPr>
+            <w:r>
+              <w:rPr>
+                <w:rFonts w:eastAsia="Times New Roman"/>
+                <w:lang w:eastAsia="es-CL"/>
+              </w:rPr>
+              <w:t xml:space="preserve">He sido innovadora en proyectos como </w:t>
+            </w:r>
+            <w:proofErr w:type="spellStart"/>
+            <w:r>
+              <w:rPr>
+                <w:rFonts w:eastAsia="Times New Roman"/>
+                <w:lang w:eastAsia="es-CL"/>
+              </w:rPr>
+              <w:t>CerebrIA</w:t>
+            </w:r>
+            <w:proofErr w:type="spellEnd"/>
+            <w:r>
+              <w:rPr>
+                <w:rFonts w:eastAsia="Times New Roman"/>
+                <w:lang w:eastAsia="es-CL"/>
+              </w:rPr>
+              <w:t xml:space="preserve"> </w:t>
+            </w:r>
+            <w:r>
+              <w:rPr>
+                <w:rFonts w:eastAsia="Times New Roman"/>
+                <w:lang w:eastAsia="es-CL"/>
+              </w:rPr>
+              <w:t xml:space="preserve">(Emprendimiento personal) </w:t>
+            </w:r>
+            <w:r>
+              <w:rPr>
+                <w:rFonts w:eastAsia="Times New Roman"/>
+                <w:lang w:eastAsia="es-CL"/>
+              </w:rPr>
+              <w:t xml:space="preserve">y </w:t>
+            </w:r>
+            <w:proofErr w:type="spellStart"/>
+            <w:r>
+              <w:rPr>
+                <w:rFonts w:eastAsia="Times New Roman"/>
+                <w:lang w:eastAsia="es-CL"/>
+              </w:rPr>
+              <w:t>Makerspaces</w:t>
+            </w:r>
+            <w:proofErr w:type="spellEnd"/>
+            <w:r>
+              <w:rPr>
+                <w:rFonts w:eastAsia="Times New Roman"/>
+                <w:lang w:eastAsia="es-CL"/>
+              </w:rPr>
+              <w:t xml:space="preserve"> en varios colegios de Chile</w:t>
+            </w:r>
+            <w:r>
+              <w:rPr>
+                <w:rFonts w:eastAsia="Times New Roman"/>
+                <w:lang w:eastAsia="es-CL"/>
+              </w:rPr>
+              <w:t>, encontrando soluciones creativas para problemas complejos y generando valor en la educación digital.</w:t>
             </w:r>
           </w:p>
         </w:tc>
@@ -1772,15 +2562,6 @@
       <w:pPr>
         <w:pStyle w:val="Prrafodelista"/>
         <w:ind w:left="435"/>
-        <w:rPr>
-          <w:rFonts w:cstheme="minorHAnsi"/>
-          <w:sz w:val="20"/>
-          <w:szCs w:val="20"/>
-        </w:rPr>
-      </w:pPr>
-    </w:p>
-    <w:p>
-      <w:pPr>
         <w:rPr>
           <w:rFonts w:cstheme="minorHAnsi"/>
           <w:sz w:val="20"/>
@@ -1850,7 +2631,6 @@
         <w:docPartUnique/>
       </w:docPartObj>
     </w:sdtPr>
-    <w:sdtEndPr/>
     <w:sdtContent>
       <w:p>
         <w:pPr>
@@ -2060,14 +2840,14 @@
                 </wp:anchor>
               </w:drawing>
             </mc:Choice>
-            <mc:Fallback xmlns:a14="http://schemas.microsoft.com/office/drawing/2010/main" xmlns:a="http://schemas.openxmlformats.org/drawingml/2006/main">
+            <mc:Fallback>
               <w:pict>
-                <v:group id="Grupo 32" style="position:absolute;margin-left:0;margin-top:0;width:610.5pt;height:15pt;z-index:251659264;mso-width-percent:1000;mso-position-horizontal:center;mso-position-horizontal-relative:page;mso-position-vertical:center;mso-position-vertical-relative:bottom-margin-area;mso-width-percent:1000" coordsize="12255,300" coordorigin=",14970" o:spid="_x0000_s1026" w14:anchorId="51D00065" o:gfxdata="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">
+                <v:group w14:anchorId="51D00065" id="Grupo 32" o:spid="_x0000_s1026" style="position:absolute;margin-left:0;margin-top:0;width:610.5pt;height:15pt;z-index:251659264;mso-width-percent:1000;mso-position-horizontal:center;mso-position-horizontal-relative:page;mso-position-vertical:center;mso-position-vertical-relative:bottom-margin-area;mso-width-percent:1000" coordorigin=",14970" coordsize="12255,300" o:gfxdata="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">
                   <v:shapetype id="_x0000_t202" coordsize="21600,21600" o:spt="202" path="m,l,21600r21600,l21600,xe">
                     <v:stroke joinstyle="miter"/>
                     <v:path gradientshapeok="t" o:connecttype="rect"/>
                   </v:shapetype>
-                  <v:shape id="Text Box 25" style="position:absolute;left:10803;top:14982;width:659;height:288;visibility:visible;mso-wrap-style:square;v-text-anchor:top" o:spid="_x0000_s1027" filled="f" stroked="f" type="#_x0000_t202" o:gfxdata="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">
+                  <v:shape id="Text Box 25" o:spid="_x0000_s1027" type="#_x0000_t202" style="position:absolute;left:10803;top:14982;width:659;height:288;visibility:visible;mso-wrap-style:square;v-text-anchor:top" o:gfxdata="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" filled="f" stroked="f">
                     <v:textbox inset="0,0,0,0">
                       <w:txbxContent>
                         <w:p>
@@ -2101,20 +2881,20 @@
                       </w:txbxContent>
                     </v:textbox>
                   </v:shape>
-                  <v:group id="Group 31" style="position:absolute;top:14970;width:12255;height:230;flip:x" coordsize="12255,230" coordorigin="-8,14978" o:spid="_x0000_s1028" o:gfxdata="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">
-                    <v:shapetype id="_x0000_t34" coordsize="21600,21600" o:oned="t" filled="f" o:spt="34" adj="10800" path="m,l@0,0@0,21600,21600,21600e">
+                  <v:group id="Group 31" o:spid="_x0000_s1028" style="position:absolute;top:14970;width:12255;height:230;flip:x" coordorigin="-8,14978" coordsize="12255,230" o:gfxdata="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">
+                    <v:shapetype id="_x0000_t34" coordsize="21600,21600" o:spt="34" o:oned="t" adj="10800" path="m,l@0,0@0,21600,21600,21600e" filled="f">
                       <v:stroke joinstyle="miter"/>
                       <v:formulas>
                         <v:f eqn="val #0"/>
                       </v:formulas>
-                      <v:path fillok="f" arrowok="t" o:connecttype="none"/>
+                      <v:path arrowok="t" fillok="f" o:connecttype="none"/>
                       <v:handles>
                         <v:h position="#0,center"/>
                       </v:handles>
                       <o:lock v:ext="edit" shapetype="t"/>
                     </v:shapetype>
-                    <v:shape id="AutoShape 27" style="position:absolute;left:-8;top:14978;width:1260;height:230;flip:y;visibility:visible;mso-wrap-style:square" o:spid="_x0000_s1029" strokecolor="#a5a5a5" o:connectortype="elbow" type="#_x0000_t34" o:gfxdata="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"/>
-                    <v:shape id="AutoShape 28" style="position:absolute;left:1252;top:14978;width:10995;height:230;rotation:180;visibility:visible;mso-wrap-style:square" o:spid="_x0000_s1030" strokecolor="#a5a5a5" o:connectortype="elbow" type="#_x0000_t34" adj="20904" o:gfxdata="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"/>
+                    <v:shape id="AutoShape 27" o:spid="_x0000_s1029" type="#_x0000_t34" style="position:absolute;left:-8;top:14978;width:1260;height:230;flip:y;visibility:visible;mso-wrap-style:square" o:connectortype="elbow" o:gfxdata="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" strokecolor="#a5a5a5"/>
+                    <v:shape id="AutoShape 28" o:spid="_x0000_s1030" type="#_x0000_t34" style="position:absolute;left:1252;top:14978;width:10995;height:230;rotation:180;visibility:visible;mso-wrap-style:square" o:connectortype="elbow" o:gfxdata="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" adj="20904" strokecolor="#a5a5a5"/>
                   </v:group>
                   <w10:wrap anchorx="page" anchory="margin"/>
                 </v:group>
@@ -9206,6 +9986,12 @@
 </file>
 
 <file path=customXml/item1.xml><?xml version="1.0" encoding="utf-8"?>
+<p:properties xmlns:p="http://schemas.microsoft.com/office/2006/metadata/properties" xmlns:xsi="http://www.w3.org/2001/XMLSchema-instance" xmlns:pc="http://schemas.microsoft.com/office/infopath/2007/PartnerControls">
+  <documentManagement/>
+</p:properties>
+</file>
+
+<file path=customXml/item2.xml><?xml version="1.0" encoding="utf-8"?>
 <ct:contentTypeSchema xmlns:ct="http://schemas.microsoft.com/office/2006/metadata/contentType" xmlns:ma="http://schemas.microsoft.com/office/2006/metadata/properties/metaAttributes" ct:_="" ma:_="" ma:contentTypeName="Documento" ma:contentTypeID="0x010100E96778489EE7714D8BD12CC105EB918B" ma:contentTypeVersion="2" ma:contentTypeDescription="Crear nuevo documento." ma:contentTypeScope="" ma:versionID="416c5c7ae9b5d54d83875cd3c65194e3">
   <xsd:schema xmlns:xsd="http://www.w3.org/2001/XMLSchema" xmlns:xs="http://www.w3.org/2001/XMLSchema" xmlns:p="http://schemas.microsoft.com/office/2006/metadata/properties" xmlns:ns2="126e8a1c-9ea9-435a-ac89-d06c80d62e30" targetNamespace="http://schemas.microsoft.com/office/2006/metadata/properties" ma:root="true" ma:fieldsID="70a237c842677bd850644f8595079f5e" ns2:_="">
     <xsd:import namespace="126e8a1c-9ea9-435a-ac89-d06c80d62e30"/>
@@ -9337,13 +10123,11 @@
 </ct:contentTypeSchema>
 </file>
 
-<file path=customXml/item2.xml><?xml version="1.0" encoding="utf-8"?>
-<p:properties xmlns:p="http://schemas.microsoft.com/office/2006/metadata/properties" xmlns:xsi="http://www.w3.org/2001/XMLSchema-instance" xmlns:pc="http://schemas.microsoft.com/office/infopath/2007/PartnerControls">
-  <documentManagement/>
-</p:properties>
+<file path=customXml/item3.xml><?xml version="1.0" encoding="utf-8"?>
+<b:Sources xmlns:b="http://schemas.openxmlformats.org/officeDocument/2006/bibliography" xmlns="http://schemas.openxmlformats.org/officeDocument/2006/bibliography" SelectedStyle="\APASixthEditionOfficeOnline.xsl" StyleName="APA" Version="6"/>
 </file>
 
-<file path=customXml/item3.xml><?xml version="1.0" encoding="utf-8"?>
+<file path=customXml/item4.xml><?xml version="1.0" encoding="utf-8"?>
 <?mso-contentType ?>
 <FormTemplates xmlns="http://schemas.microsoft.com/sharepoint/v3/contenttype/forms">
   <Display>DocumentLibraryForm</Display>
@@ -9352,11 +10136,16 @@
 </FormTemplates>
 </file>
 
-<file path=customXml/item4.xml><?xml version="1.0" encoding="utf-8"?>
-<b:Sources xmlns:b="http://schemas.openxmlformats.org/officeDocument/2006/bibliography" xmlns="http://schemas.openxmlformats.org/officeDocument/2006/bibliography" SelectedStyle="\APASixthEditionOfficeOnline.xsl" StyleName="APA" Version="6"/>
+<file path=customXml/itemProps1.xml><?xml version="1.0" encoding="utf-8"?>
+<ds:datastoreItem xmlns:ds="http://schemas.openxmlformats.org/officeDocument/2006/customXml" ds:itemID="{5F1783E3-BA1C-4CA3-8E32-C9B378BBED03}">
+  <ds:schemaRefs>
+    <ds:schemaRef ds:uri="http://schemas.microsoft.com/office/2006/metadata/properties"/>
+    <ds:schemaRef ds:uri="http://schemas.microsoft.com/office/infopath/2007/PartnerControls"/>
+  </ds:schemaRefs>
+</ds:datastoreItem>
 </file>
 
-<file path=customXml/itemProps1.xml><?xml version="1.0" encoding="utf-8"?>
+<file path=customXml/itemProps2.xml><?xml version="1.0" encoding="utf-8"?>
 <ds:datastoreItem xmlns:ds="http://schemas.openxmlformats.org/officeDocument/2006/customXml" ds:itemID="{767CD2D5-7A6C-47C3-9B54-C4225C74DD0B}">
   <ds:schemaRefs>
     <ds:schemaRef ds:uri="http://schemas.microsoft.com/office/2006/metadata/contentType"/>
@@ -9374,29 +10163,18 @@
 </ds:datastoreItem>
 </file>
 
-<file path=customXml/itemProps2.xml><?xml version="1.0" encoding="utf-8"?>
-<ds:datastoreItem xmlns:ds="http://schemas.openxmlformats.org/officeDocument/2006/customXml" ds:itemID="{5F1783E3-BA1C-4CA3-8E32-C9B378BBED03}">
+<file path=customXml/itemProps3.xml><?xml version="1.0" encoding="utf-8"?>
+<ds:datastoreItem xmlns:ds="http://schemas.openxmlformats.org/officeDocument/2006/customXml" ds:itemID="{6E8A10B9-B765-4F0B-A47F-7CB788CD8F65}">
   <ds:schemaRefs>
-    <ds:schemaRef ds:uri="http://schemas.microsoft.com/office/2006/metadata/properties"/>
-    <ds:schemaRef ds:uri="http://schemas.microsoft.com/office/infopath/2007/PartnerControls"/>
-    <ds:schemaRef ds:uri="322f9391-964b-48b6-b3b0-13a7ac8a75d6"/>
-    <ds:schemaRef ds:uri="c2ef7064-63f7-4dcd-87f2-3580cf294d1c"/>
+    <ds:schemaRef ds:uri="http://schemas.openxmlformats.org/officeDocument/2006/bibliography"/>
   </ds:schemaRefs>
 </ds:datastoreItem>
 </file>
 
-<file path=customXml/itemProps3.xml><?xml version="1.0" encoding="utf-8"?>
+<file path=customXml/itemProps4.xml><?xml version="1.0" encoding="utf-8"?>
 <ds:datastoreItem xmlns:ds="http://schemas.openxmlformats.org/officeDocument/2006/customXml" ds:itemID="{DABAA964-10BA-4DBC-ABF2-CDEAC0FAF7AA}">
   <ds:schemaRefs>
     <ds:schemaRef ds:uri="http://schemas.microsoft.com/sharepoint/v3/contenttype/forms"/>
   </ds:schemaRefs>
 </ds:datastoreItem>
-</file>
-
-<file path=customXml/itemProps4.xml><?xml version="1.0" encoding="utf-8"?>
-<ds:datastoreItem xmlns:ds="http://schemas.openxmlformats.org/officeDocument/2006/customXml" ds:itemID="{6E8A10B9-B765-4F0B-A47F-7CB788CD8F65}">
-  <ds:schemaRefs>
-    <ds:schemaRef ds:uri="http://schemas.openxmlformats.org/officeDocument/2006/bibliography"/>
-  </ds:schemaRefs>
-</ds:datastoreItem>
 </file>
</xml_diff>